<commit_message>
added instructions on how to build node server
</commit_message>
<xml_diff>
--- a/prompts.docx
+++ b/prompts.docx
@@ -199,6 +199,140 @@
       <w:r>
         <w:t>server</w:t>
       </w:r>
+      <w:proofErr w:type="gramEnd"/>
+    </w:p>
+    <w:p>
+      <w:pPr>
+        <w:pBdr>
+          <w:bottom w:val="single" w:sz="12" w:space="1" w:color="auto"/>
+        </w:pBdr>
+      </w:pPr>
+    </w:p>
+    <w:p/>
+    <w:p>
+      <w:r>
+        <w:t xml:space="preserve">Using the design document attached, can you provide a tier 1 basic </w:t>
+      </w:r>
+      <w:proofErr w:type="spellStart"/>
+      <w:r>
+        <w:t>implmanetation</w:t>
+      </w:r>
+      <w:proofErr w:type="spellEnd"/>
+      <w:r>
+        <w:t xml:space="preserve"> of a node server that will enable basic functionalities so we can demonstrate that the basic communication pipeline between browser, native </w:t>
+      </w:r>
+      <w:proofErr w:type="spellStart"/>
+      <w:r>
+        <w:t>c++</w:t>
+      </w:r>
+      <w:proofErr w:type="spellEnd"/>
+      <w:r>
+        <w:t xml:space="preserve"> app are working.</w:t>
+      </w:r>
+    </w:p>
+    <w:p/>
+    <w:p/>
+    <w:p>
+      <w:proofErr w:type="spellStart"/>
+      <w:r>
+        <w:rPr>
+          <w:rStyle w:val="token"/>
+          <w:color w:val="61AFEF"/>
+        </w:rPr>
+        <w:t>mkdir</w:t>
+      </w:r>
+      <w:proofErr w:type="spellEnd"/>
+      <w:r>
+        <w:t xml:space="preserve"> </w:t>
+      </w:r>
+      <w:proofErr w:type="spellStart"/>
+      <w:r>
+        <w:t>websocket</w:t>
+      </w:r>
+      <w:proofErr w:type="spellEnd"/>
+      <w:r>
+        <w:t xml:space="preserve">-demo </w:t>
+      </w:r>
+    </w:p>
+    <w:p>
+      <w:r>
+        <w:rPr>
+          <w:rStyle w:val="token"/>
+          <w:color w:val="D19A66"/>
+        </w:rPr>
+        <w:t>cd</w:t>
+      </w:r>
+      <w:r>
+        <w:t xml:space="preserve"> </w:t>
+      </w:r>
+      <w:proofErr w:type="spellStart"/>
+      <w:r>
+        <w:t>websocket</w:t>
+      </w:r>
+      <w:proofErr w:type="spellEnd"/>
+      <w:r>
+        <w:t xml:space="preserve">-demo </w:t>
+      </w:r>
+    </w:p>
+    <w:p>
+      <w:proofErr w:type="spellStart"/>
+      <w:r>
+        <w:rPr>
+          <w:rStyle w:val="token"/>
+          <w:color w:val="61AFEF"/>
+        </w:rPr>
+        <w:t>npm</w:t>
+      </w:r>
+      <w:proofErr w:type="spellEnd"/>
+      <w:r>
+        <w:t xml:space="preserve"> </w:t>
+      </w:r>
+      <w:proofErr w:type="spellStart"/>
+      <w:r>
+        <w:t>init</w:t>
+      </w:r>
+      <w:proofErr w:type="spellEnd"/>
+      <w:r>
+        <w:t xml:space="preserve"> -y </w:t>
+      </w:r>
+    </w:p>
+    <w:p>
+      <w:proofErr w:type="spellStart"/>
+      <w:r>
+        <w:rPr>
+          <w:rStyle w:val="token"/>
+          <w:color w:val="61AFEF"/>
+        </w:rPr>
+        <w:t>npm</w:t>
+      </w:r>
+      <w:proofErr w:type="spellEnd"/>
+      <w:r>
+        <w:t xml:space="preserve"> </w:t>
+      </w:r>
+      <w:r>
+        <w:rPr>
+          <w:rStyle w:val="token"/>
+          <w:color w:val="61AFEF"/>
+        </w:rPr>
+        <w:t>install</w:t>
+      </w:r>
+      <w:r>
+        <w:t xml:space="preserve"> </w:t>
+      </w:r>
+      <w:proofErr w:type="spellStart"/>
+      <w:r>
+        <w:t>ws</w:t>
+      </w:r>
+      <w:proofErr w:type="spellEnd"/>
+      <w:r>
+        <w:t xml:space="preserve"> </w:t>
+      </w:r>
+      <w:proofErr w:type="spellStart"/>
+      <w:proofErr w:type="gramStart"/>
+      <w:r>
+        <w:t>uuid</w:t>
+      </w:r>
+      <w:proofErr w:type="spellEnd"/>
       <w:proofErr w:type="gramEnd"/>
     </w:p>
     <w:sectPr>
@@ -1119,6 +1253,11 @@
       <w:spacing w:val="5"/>
     </w:rPr>
   </w:style>
+  <w:style w:type="character" w:customStyle="1" w:styleId="token">
+    <w:name w:val="token"/>
+    <w:basedOn w:val="DefaultParagraphFont"/>
+    <w:rsid w:val="00AA4F2D"/>
+  </w:style>
 </w:styles>
 </file>
 

</xml_diff>

<commit_message>
tier 1 native c++ client added
</commit_message>
<xml_diff>
--- a/prompts.docx
+++ b/prompts.docx
@@ -335,6 +335,80 @@
       <w:proofErr w:type="spellEnd"/>
       <w:proofErr w:type="gramEnd"/>
     </w:p>
+    <w:p/>
+    <w:p>
+      <w:pPr>
+        <w:pBdr>
+          <w:bottom w:val="single" w:sz="12" w:space="1" w:color="auto"/>
+        </w:pBdr>
+      </w:pPr>
+    </w:p>
+    <w:p/>
+    <w:p>
+      <w:pPr>
+        <w:pStyle w:val="NormalWeb"/>
+      </w:pPr>
+      <w:r>
+        <w:t xml:space="preserve">Using the design document attached, can you provide a tier 1 basic implementation of a native </w:t>
+      </w:r>
+      <w:proofErr w:type="spellStart"/>
+      <w:r>
+        <w:t>c++</w:t>
+      </w:r>
+      <w:proofErr w:type="spellEnd"/>
+      <w:r>
+        <w:t xml:space="preserve"> app that can connect and send/</w:t>
+      </w:r>
+      <w:proofErr w:type="spellStart"/>
+      <w:r>
+        <w:t>recv</w:t>
+      </w:r>
+      <w:proofErr w:type="spellEnd"/>
+      <w:r>
+        <w:t xml:space="preserve"> to the </w:t>
+      </w:r>
+      <w:proofErr w:type="spellStart"/>
+      <w:r>
+        <w:t>websockets</w:t>
+      </w:r>
+      <w:proofErr w:type="spellEnd"/>
+      <w:r>
+        <w:t xml:space="preserve"> server defined in the server node code using the protocol defined in the </w:t>
+      </w:r>
+      <w:proofErr w:type="spellStart"/>
+      <w:r>
+        <w:t>Websocket</w:t>
+      </w:r>
+      <w:proofErr w:type="spellEnd"/>
+      <w:r>
+        <w:t xml:space="preserve"> interface document, something </w:t>
+      </w:r>
+      <w:proofErr w:type="gramStart"/>
+      <w:r>
+        <w:t>similar to</w:t>
+      </w:r>
+      <w:proofErr w:type="gramEnd"/>
+      <w:r>
+        <w:t xml:space="preserve"> the </w:t>
+      </w:r>
+      <w:proofErr w:type="spellStart"/>
+      <w:r>
+        <w:t>webclient</w:t>
+      </w:r>
+      <w:proofErr w:type="spellEnd"/>
+      <w:r>
+        <w:t xml:space="preserve"> html document but for native </w:t>
+      </w:r>
+      <w:proofErr w:type="spellStart"/>
+      <w:r>
+        <w:t>c++</w:t>
+      </w:r>
+      <w:proofErr w:type="spellEnd"/>
+      <w:r>
+        <w:t>.</w:t>
+      </w:r>
+    </w:p>
+    <w:p/>
     <w:sectPr>
       <w:pgSz w:w="12240" w:h="15840"/>
       <w:pgMar w:top="1440" w:right="1440" w:bottom="1440" w:left="1440" w:header="720" w:footer="720" w:gutter="0"/>
@@ -1258,6 +1332,20 @@
     <w:basedOn w:val="DefaultParagraphFont"/>
     <w:rsid w:val="00AA4F2D"/>
   </w:style>
+  <w:style w:type="paragraph" w:styleId="NormalWeb">
+    <w:name w:val="Normal (Web)"/>
+    <w:basedOn w:val="Normal"/>
+    <w:uiPriority w:val="99"/>
+    <w:semiHidden/>
+    <w:unhideWhenUsed/>
+    <w:rsid w:val="00D52721"/>
+    <w:pPr>
+      <w:spacing w:before="100" w:beforeAutospacing="1" w:after="100" w:afterAutospacing="1"/>
+    </w:pPr>
+    <w:rPr>
+      <w:rFonts w:ascii="Times New Roman" w:eastAsia="Times New Roman" w:hAnsi="Times New Roman" w:cs="Times New Roman"/>
+    </w:rPr>
+  </w:style>
 </w:styles>
 </file>
 

</xml_diff>